<commit_message>
Doc FFMpeg Nans + intro Nans
</commit_message>
<xml_diff>
--- a/Documentation/Thesis/Thesis StreaMe.docx
+++ b/Documentation/Thesis/Thesis StreaMe.docx
@@ -153,9 +153,6 @@
                 </w:rPr>
                 <w:alias w:val="Sous-titre"/>
                 <w:id w:val="15524255"/>
-                <w:placeholder>
-                  <w:docPart w:val="5250E3472F1642EEADA46A3D5361AEFA"/>
-                </w:placeholder>
                 <w:dataBinding w:prefixMappings="xmlns:ns0='http://schemas.openxmlformats.org/package/2006/metadata/core-properties' xmlns:ns1='http://purl.org/dc/elements/1.1/'" w:xpath="/ns0:coreProperties[1]/ns1:subject[1]" w:storeItemID="{6C3C8BC8-F283-45AE-878A-BAB7291924A1}"/>
                 <w:text/>
               </w:sdtPr>
@@ -9672,33 +9669,696 @@
     </w:p>
     <w:p>
       <w:pPr>
+        <w:rPr>
+          <w:lang w:val="en-IE"/>
+        </w:rPr>
+      </w:pPr>
+    </w:p>
+    <w:p>
+      <w:pPr>
+        <w:pStyle w:val="NormalWeb"/>
+        <w:spacing w:before="0" w:beforeAutospacing="0" w:after="0"/>
+        <w:rPr>
+          <w:color w:val="000000"/>
+          <w:sz w:val="27"/>
+          <w:szCs w:val="27"/>
+        </w:rPr>
+      </w:pPr>
+      <w:r>
+        <w:rPr>
+          <w:rStyle w:val="apple-tab-span"/>
+          <w:rFonts w:ascii="Arial" w:eastAsiaTheme="minorEastAsia" w:hAnsi="Arial" w:cs="Arial"/>
+          <w:color w:val="000000"/>
+          <w:sz w:val="23"/>
+          <w:szCs w:val="23"/>
+        </w:rPr>
+        <w:tab/>
+      </w:r>
+      <w:r>
+        <w:rPr>
+          <w:rFonts w:ascii="Arial" w:hAnsi="Arial" w:cs="Arial"/>
+          <w:color w:val="000000"/>
+          <w:sz w:val="23"/>
+          <w:szCs w:val="23"/>
+        </w:rPr>
+        <w:t>Regarding to the third year program of the bachelor in computing science in</w:t>
+      </w:r>
+      <w:r>
+        <w:rPr>
+          <w:rFonts w:ascii="Arial" w:hAnsi="Arial" w:cs="Arial"/>
+          <w:color w:val="000000"/>
+          <w:sz w:val="23"/>
+          <w:szCs w:val="23"/>
+        </w:rPr>
+        <w:t xml:space="preserve"> information technology, we had</w:t>
+      </w:r>
+      <w:r>
+        <w:rPr>
+          <w:rFonts w:ascii="Arial" w:hAnsi="Arial" w:cs="Arial"/>
+          <w:color w:val="000000"/>
+          <w:sz w:val="23"/>
+          <w:szCs w:val="23"/>
+        </w:rPr>
+        <w:t xml:space="preserve"> to handle an entire project by ourselves during the year. Most of them </w:t>
+      </w:r>
+      <w:r>
+        <w:rPr>
+          <w:rFonts w:ascii="Arial" w:hAnsi="Arial" w:cs="Arial"/>
+          <w:color w:val="000000"/>
+          <w:sz w:val="23"/>
+          <w:szCs w:val="23"/>
+        </w:rPr>
+        <w:t>were</w:t>
+      </w:r>
+      <w:r>
+        <w:rPr>
+          <w:rFonts w:ascii="Arial" w:hAnsi="Arial" w:cs="Arial"/>
+          <w:color w:val="000000"/>
+          <w:sz w:val="23"/>
+          <w:szCs w:val="23"/>
+        </w:rPr>
+        <w:t xml:space="preserve"> proposed by the institute of techn</w:t>
+      </w:r>
+      <w:r>
+        <w:rPr>
+          <w:rFonts w:ascii="Arial" w:hAnsi="Arial" w:cs="Arial"/>
+          <w:color w:val="000000"/>
+          <w:sz w:val="23"/>
+          <w:szCs w:val="23"/>
+        </w:rPr>
+        <w:t xml:space="preserve">ology of </w:t>
+      </w:r>
+      <w:proofErr w:type="spellStart"/>
+      <w:r>
+        <w:rPr>
+          <w:rFonts w:ascii="Arial" w:hAnsi="Arial" w:cs="Arial"/>
+          <w:color w:val="000000"/>
+          <w:sz w:val="23"/>
+          <w:szCs w:val="23"/>
+        </w:rPr>
+        <w:t>Blanchardstown</w:t>
+      </w:r>
+      <w:proofErr w:type="spellEnd"/>
+      <w:r>
+        <w:rPr>
+          <w:rFonts w:ascii="Arial" w:hAnsi="Arial" w:cs="Arial"/>
+          <w:color w:val="000000"/>
+          <w:sz w:val="23"/>
+          <w:szCs w:val="23"/>
+        </w:rPr>
+        <w:t>, but it was</w:t>
+      </w:r>
+      <w:r>
+        <w:rPr>
+          <w:rFonts w:ascii="Arial" w:hAnsi="Arial" w:cs="Arial"/>
+          <w:color w:val="000000"/>
+          <w:sz w:val="23"/>
+          <w:szCs w:val="23"/>
+        </w:rPr>
+        <w:t xml:space="preserve"> also possible to choose our own project.</w:t>
+      </w:r>
+    </w:p>
+    <w:p>
+      <w:pPr>
+        <w:pStyle w:val="NormalWeb"/>
+        <w:spacing w:before="0" w:beforeAutospacing="0" w:after="0"/>
+        <w:rPr>
+          <w:color w:val="000000"/>
+          <w:sz w:val="27"/>
+          <w:szCs w:val="27"/>
+        </w:rPr>
+      </w:pPr>
+      <w:r>
+        <w:rPr>
+          <w:rStyle w:val="apple-tab-span"/>
+          <w:rFonts w:ascii="Arial" w:eastAsiaTheme="minorEastAsia" w:hAnsi="Arial" w:cs="Arial"/>
+          <w:color w:val="000000"/>
+          <w:sz w:val="23"/>
+          <w:szCs w:val="23"/>
+        </w:rPr>
+        <w:tab/>
+      </w:r>
+      <w:r>
+        <w:rPr>
+          <w:rFonts w:ascii="Arial" w:hAnsi="Arial" w:cs="Arial"/>
+          <w:color w:val="000000"/>
+          <w:sz w:val="23"/>
+          <w:szCs w:val="23"/>
+        </w:rPr>
+        <w:t>In our case, we already had an idea of what we wanted, and we knew that this idea was able to be realised in the due time: one year. We also knew that our idea was useful and able to live by itself in the real world.</w:t>
+      </w:r>
+    </w:p>
+    <w:p>
+      <w:pPr>
+        <w:pStyle w:val="NormalWeb"/>
+        <w:spacing w:before="0" w:beforeAutospacing="0" w:after="0"/>
+        <w:rPr>
+          <w:color w:val="000000"/>
+          <w:sz w:val="27"/>
+          <w:szCs w:val="27"/>
+        </w:rPr>
+      </w:pPr>
+      <w:r>
+        <w:rPr>
+          <w:rStyle w:val="apple-tab-span"/>
+          <w:rFonts w:ascii="Arial" w:eastAsiaTheme="minorEastAsia" w:hAnsi="Arial" w:cs="Arial"/>
+          <w:color w:val="000000"/>
+          <w:sz w:val="23"/>
+          <w:szCs w:val="23"/>
+        </w:rPr>
+        <w:tab/>
+      </w:r>
+      <w:r>
+        <w:rPr>
+          <w:rFonts w:ascii="Arial" w:hAnsi="Arial" w:cs="Arial"/>
+          <w:color w:val="000000"/>
+          <w:sz w:val="23"/>
+          <w:szCs w:val="23"/>
+        </w:rPr>
+        <w:t xml:space="preserve">After stating the main project target and objectives talking to each other, we planned to look for a teacher who was able to trust and support our ambition. After a while, Dr Luke </w:t>
+      </w:r>
+      <w:proofErr w:type="spellStart"/>
+      <w:r>
+        <w:rPr>
+          <w:rFonts w:ascii="Arial" w:hAnsi="Arial" w:cs="Arial"/>
+          <w:color w:val="000000"/>
+          <w:sz w:val="23"/>
+          <w:szCs w:val="23"/>
+        </w:rPr>
+        <w:t>Raeside</w:t>
+      </w:r>
+      <w:proofErr w:type="spellEnd"/>
+      <w:r>
+        <w:rPr>
+          <w:rFonts w:ascii="Arial" w:hAnsi="Arial" w:cs="Arial"/>
+          <w:color w:val="000000"/>
+          <w:sz w:val="23"/>
+          <w:szCs w:val="23"/>
+        </w:rPr>
+        <w:t xml:space="preserve"> believed in our motivation, </w:t>
+      </w:r>
+      <w:r>
+        <w:rPr>
+          <w:rFonts w:ascii="Arial" w:hAnsi="Arial" w:cs="Arial"/>
+          <w:color w:val="000000"/>
+          <w:sz w:val="23"/>
+          <w:szCs w:val="23"/>
+        </w:rPr>
+        <w:t>and</w:t>
+      </w:r>
+      <w:r>
+        <w:rPr>
+          <w:rFonts w:ascii="Arial" w:hAnsi="Arial" w:cs="Arial"/>
+          <w:color w:val="000000"/>
+          <w:sz w:val="23"/>
+          <w:szCs w:val="23"/>
+        </w:rPr>
+        <w:t xml:space="preserve"> we have been happy to count him as our project supervisor.</w:t>
+      </w:r>
+    </w:p>
+    <w:p>
+      <w:pPr>
+        <w:pStyle w:val="NormalWeb"/>
+        <w:spacing w:before="0" w:beforeAutospacing="0" w:after="0"/>
+        <w:rPr>
+          <w:color w:val="000000"/>
+          <w:sz w:val="27"/>
+          <w:szCs w:val="27"/>
+        </w:rPr>
+      </w:pPr>
+      <w:r>
+        <w:rPr>
+          <w:rStyle w:val="apple-tab-span"/>
+          <w:rFonts w:ascii="Arial" w:eastAsiaTheme="minorEastAsia" w:hAnsi="Arial" w:cs="Arial"/>
+          <w:color w:val="000000"/>
+          <w:sz w:val="23"/>
+          <w:szCs w:val="23"/>
+        </w:rPr>
+        <w:tab/>
+      </w:r>
+      <w:r>
+        <w:rPr>
+          <w:rFonts w:ascii="Arial" w:hAnsi="Arial" w:cs="Arial"/>
+          <w:color w:val="000000"/>
+          <w:sz w:val="23"/>
+          <w:szCs w:val="23"/>
+        </w:rPr>
+        <w:t xml:space="preserve">This grouped project will be introduced in four parts. First of all, it will be </w:t>
+      </w:r>
+      <w:r>
+        <w:rPr>
+          <w:rFonts w:ascii="Arial" w:hAnsi="Arial" w:cs="Arial"/>
+          <w:color w:val="000000"/>
+          <w:sz w:val="23"/>
+          <w:szCs w:val="23"/>
+        </w:rPr>
+        <w:t>explained in</w:t>
+      </w:r>
+      <w:r>
+        <w:rPr>
+          <w:rFonts w:ascii="Arial" w:hAnsi="Arial" w:cs="Arial"/>
+          <w:color w:val="000000"/>
+          <w:sz w:val="23"/>
+          <w:szCs w:val="23"/>
+        </w:rPr>
+        <w:t xml:space="preserve"> a gener</w:t>
+      </w:r>
+      <w:r>
+        <w:rPr>
+          <w:rFonts w:ascii="Arial" w:hAnsi="Arial" w:cs="Arial"/>
+          <w:color w:val="000000"/>
+          <w:sz w:val="23"/>
+          <w:szCs w:val="23"/>
+        </w:rPr>
+        <w:t>al way: what is it, for whom it is</w:t>
+      </w:r>
+      <w:r>
+        <w:rPr>
+          <w:rFonts w:ascii="Arial" w:hAnsi="Arial" w:cs="Arial"/>
+          <w:color w:val="000000"/>
+          <w:sz w:val="23"/>
+          <w:szCs w:val="23"/>
+        </w:rPr>
+        <w:t xml:space="preserve"> for, how </w:t>
+      </w:r>
+      <w:r>
+        <w:rPr>
+          <w:rFonts w:ascii="Arial" w:hAnsi="Arial" w:cs="Arial"/>
+          <w:color w:val="000000"/>
+          <w:sz w:val="23"/>
+          <w:szCs w:val="23"/>
+        </w:rPr>
+        <w:t>it</w:t>
+      </w:r>
+      <w:r>
+        <w:rPr>
+          <w:rFonts w:ascii="Arial" w:hAnsi="Arial" w:cs="Arial"/>
+          <w:color w:val="000000"/>
+          <w:sz w:val="23"/>
+          <w:szCs w:val="23"/>
+        </w:rPr>
+        <w:t xml:space="preserve"> work</w:t>
+      </w:r>
+      <w:r>
+        <w:rPr>
+          <w:rFonts w:ascii="Arial" w:hAnsi="Arial" w:cs="Arial"/>
+          <w:color w:val="000000"/>
+          <w:sz w:val="23"/>
+          <w:szCs w:val="23"/>
+        </w:rPr>
+        <w:t>s</w:t>
+      </w:r>
+      <w:r>
+        <w:rPr>
+          <w:rFonts w:ascii="Arial" w:hAnsi="Arial" w:cs="Arial"/>
+          <w:color w:val="000000"/>
+          <w:sz w:val="23"/>
+          <w:szCs w:val="23"/>
+        </w:rPr>
+        <w:t xml:space="preserve">. </w:t>
+      </w:r>
+      <w:r>
+        <w:rPr>
+          <w:rFonts w:ascii="Arial" w:hAnsi="Arial" w:cs="Arial"/>
+          <w:color w:val="000000"/>
+          <w:sz w:val="23"/>
+          <w:szCs w:val="23"/>
+        </w:rPr>
+        <w:t xml:space="preserve">Next, we’ll explain the objectives </w:t>
+      </w:r>
+      <w:r>
+        <w:rPr>
+          <w:rFonts w:ascii="Arial" w:hAnsi="Arial" w:cs="Arial"/>
+          <w:color w:val="000000"/>
+          <w:sz w:val="23"/>
+          <w:szCs w:val="23"/>
+        </w:rPr>
+        <w:t xml:space="preserve">of this software, and how it’s designed. By the end, we'll explain which technologies we </w:t>
+      </w:r>
+      <w:r>
+        <w:rPr>
+          <w:rFonts w:ascii="Arial" w:hAnsi="Arial" w:cs="Arial"/>
+          <w:color w:val="000000"/>
+          <w:sz w:val="23"/>
+          <w:szCs w:val="23"/>
+        </w:rPr>
+        <w:t>choose</w:t>
+      </w:r>
+      <w:r>
+        <w:rPr>
+          <w:rFonts w:ascii="Arial" w:hAnsi="Arial" w:cs="Arial"/>
+          <w:color w:val="000000"/>
+          <w:sz w:val="23"/>
+          <w:szCs w:val="23"/>
+        </w:rPr>
+        <w:t>.</w:t>
+      </w:r>
+    </w:p>
+    <w:p>
+      <w:pPr>
+        <w:rPr>
+          <w:lang w:val="en-IE"/>
+        </w:rPr>
+      </w:pPr>
+    </w:p>
+    <w:p>
+      <w:pPr>
         <w:pStyle w:val="Titre2"/>
       </w:pPr>
       <w:bookmarkStart w:id="5" w:name="_Toc353290979"/>
       <w:r>
-        <w:t>Introduction</w:t>
+        <w:t xml:space="preserve">Project </w:t>
+      </w:r>
+      <w:r>
+        <w:t>Introductio</w:t>
       </w:r>
       <w:bookmarkEnd w:id="5"/>
-    </w:p>
-    <w:p>
-      <w:pPr>
-        <w:ind w:left="576"/>
-        <w:rPr>
-          <w:lang w:val="en-IE"/>
-        </w:rPr>
-      </w:pPr>
-      <w:r>
-        <w:rPr>
-          <w:lang w:val="en-IE"/>
-        </w:rPr>
-        <w:t>Description of the project</w:t>
-      </w:r>
+      <w:r>
+        <w:t>n</w:t>
+      </w:r>
+    </w:p>
+    <w:p>
+      <w:pPr>
+        <w:pStyle w:val="NormalWeb"/>
+        <w:spacing w:before="0" w:beforeAutospacing="0" w:after="0"/>
+        <w:rPr>
+          <w:color w:val="000000"/>
+          <w:sz w:val="27"/>
+          <w:szCs w:val="27"/>
+        </w:rPr>
+      </w:pPr>
+      <w:bookmarkStart w:id="6" w:name="_Toc353290980"/>
+      <w:r>
+        <w:rPr>
+          <w:rStyle w:val="apple-tab-span"/>
+          <w:rFonts w:ascii="Arial" w:eastAsiaTheme="minorEastAsia" w:hAnsi="Arial" w:cs="Arial"/>
+          <w:color w:val="000000"/>
+          <w:sz w:val="23"/>
+          <w:szCs w:val="23"/>
+        </w:rPr>
+        <w:tab/>
+      </w:r>
+      <w:r>
+        <w:rPr>
+          <w:rFonts w:ascii="Arial" w:hAnsi="Arial" w:cs="Arial"/>
+          <w:color w:val="000000"/>
+          <w:sz w:val="23"/>
+          <w:szCs w:val="23"/>
+        </w:rPr>
+        <w:t xml:space="preserve">The idea we had was to permit people to be shown and broadcast to the world without paying a high price material and services. Concretely, we wanted to allow people to capture themselves playing music, sharing experiences, teaching lessons, playing </w:t>
+      </w:r>
+      <w:r>
+        <w:rPr>
+          <w:rFonts w:ascii="Arial" w:hAnsi="Arial" w:cs="Arial"/>
+          <w:color w:val="000000"/>
+          <w:sz w:val="23"/>
+          <w:szCs w:val="23"/>
+        </w:rPr>
+        <w:t>video games, commenting news, etc.</w:t>
+      </w:r>
+      <w:r>
+        <w:rPr>
+          <w:rFonts w:ascii="Arial" w:hAnsi="Arial" w:cs="Arial"/>
+          <w:color w:val="000000"/>
+          <w:sz w:val="23"/>
+          <w:szCs w:val="23"/>
+        </w:rPr>
+        <w:t xml:space="preserve"> and broadcast it to a large public that doesn't have to pay for watching them.</w:t>
+      </w:r>
+    </w:p>
+    <w:p>
+      <w:pPr>
+        <w:pStyle w:val="NormalWeb"/>
+        <w:spacing w:before="0" w:beforeAutospacing="0" w:after="0"/>
+        <w:rPr>
+          <w:color w:val="000000"/>
+          <w:sz w:val="27"/>
+          <w:szCs w:val="27"/>
+        </w:rPr>
+      </w:pPr>
+      <w:r>
+        <w:rPr>
+          <w:rStyle w:val="apple-tab-span"/>
+          <w:rFonts w:ascii="Arial" w:eastAsiaTheme="minorEastAsia" w:hAnsi="Arial" w:cs="Arial"/>
+          <w:color w:val="000000"/>
+          <w:sz w:val="23"/>
+          <w:szCs w:val="23"/>
+        </w:rPr>
+        <w:tab/>
+      </w:r>
+      <w:r>
+        <w:rPr>
+          <w:rFonts w:ascii="Arial" w:hAnsi="Arial" w:cs="Arial"/>
+          <w:color w:val="000000"/>
+          <w:sz w:val="23"/>
+          <w:szCs w:val="23"/>
+        </w:rPr>
+        <w:t xml:space="preserve">Starting from this main objective, we analysed that the device that was the </w:t>
+      </w:r>
+      <w:r>
+        <w:rPr>
+          <w:rFonts w:ascii="Arial" w:hAnsi="Arial" w:cs="Arial"/>
+          <w:color w:val="000000"/>
+          <w:sz w:val="23"/>
+          <w:szCs w:val="23"/>
+        </w:rPr>
+        <w:t>friendliest</w:t>
+      </w:r>
+      <w:r>
+        <w:rPr>
+          <w:rFonts w:ascii="Arial" w:hAnsi="Arial" w:cs="Arial"/>
+          <w:color w:val="000000"/>
+          <w:sz w:val="23"/>
+          <w:szCs w:val="23"/>
+        </w:rPr>
+        <w:t xml:space="preserve"> for this feature was the personal computer. Indeed, the power of these machines is enough to </w:t>
+      </w:r>
+      <w:r>
+        <w:rPr>
+          <w:rFonts w:ascii="Arial" w:hAnsi="Arial" w:cs="Arial"/>
+          <w:color w:val="000000"/>
+          <w:sz w:val="23"/>
+          <w:szCs w:val="23"/>
+        </w:rPr>
+        <w:t>manage</w:t>
+      </w:r>
+      <w:r>
+        <w:rPr>
+          <w:rFonts w:ascii="Arial" w:hAnsi="Arial" w:cs="Arial"/>
+          <w:color w:val="000000"/>
+          <w:sz w:val="23"/>
+          <w:szCs w:val="23"/>
+        </w:rPr>
+        <w:t xml:space="preserve"> </w:t>
+      </w:r>
+      <w:proofErr w:type="gramStart"/>
+      <w:r>
+        <w:rPr>
+          <w:rFonts w:ascii="Arial" w:hAnsi="Arial" w:cs="Arial"/>
+          <w:color w:val="000000"/>
+          <w:sz w:val="23"/>
+          <w:szCs w:val="23"/>
+        </w:rPr>
+        <w:t>a software</w:t>
+      </w:r>
+      <w:proofErr w:type="gramEnd"/>
+      <w:r>
+        <w:rPr>
+          <w:rFonts w:ascii="Arial" w:hAnsi="Arial" w:cs="Arial"/>
+          <w:color w:val="000000"/>
+          <w:sz w:val="23"/>
+          <w:szCs w:val="23"/>
+        </w:rPr>
+        <w:t xml:space="preserve"> </w:t>
+      </w:r>
+      <w:r>
+        <w:rPr>
+          <w:rFonts w:ascii="Arial" w:hAnsi="Arial" w:cs="Arial"/>
+          <w:color w:val="000000"/>
+          <w:sz w:val="23"/>
+          <w:szCs w:val="23"/>
+        </w:rPr>
+        <w:t>that handles</w:t>
+      </w:r>
+      <w:r>
+        <w:rPr>
+          <w:rFonts w:ascii="Arial" w:hAnsi="Arial" w:cs="Arial"/>
+          <w:color w:val="000000"/>
+          <w:sz w:val="23"/>
+          <w:szCs w:val="23"/>
+        </w:rPr>
+        <w:t xml:space="preserve"> this functionality. The user needs also an internet connection to be connected to a free third party service that will broadcast the audio video stream captured by his computer to the entire world.</w:t>
+      </w:r>
+    </w:p>
+    <w:p>
+      <w:pPr>
+        <w:pStyle w:val="NormalWeb"/>
+        <w:spacing w:before="0" w:beforeAutospacing="0" w:after="0"/>
+        <w:rPr>
+          <w:rFonts w:ascii="Arial" w:hAnsi="Arial" w:cs="Arial"/>
+          <w:color w:val="000000"/>
+          <w:sz w:val="23"/>
+          <w:szCs w:val="23"/>
+        </w:rPr>
+      </w:pPr>
+      <w:r>
+        <w:rPr>
+          <w:rStyle w:val="apple-tab-span"/>
+          <w:rFonts w:ascii="Arial" w:eastAsiaTheme="minorEastAsia" w:hAnsi="Arial" w:cs="Arial"/>
+          <w:color w:val="000000"/>
+          <w:sz w:val="23"/>
+          <w:szCs w:val="23"/>
+        </w:rPr>
+        <w:tab/>
+      </w:r>
+      <w:r>
+        <w:rPr>
+          <w:rFonts w:ascii="Arial" w:hAnsi="Arial" w:cs="Arial"/>
+          <w:color w:val="000000"/>
+          <w:sz w:val="23"/>
+          <w:szCs w:val="23"/>
+        </w:rPr>
+        <w:t xml:space="preserve">Finally, we wanted to build this project free and open. First of all, we decided to realize it with the GPL Licence and consequently make it become </w:t>
+      </w:r>
+      <w:proofErr w:type="gramStart"/>
+      <w:r>
+        <w:rPr>
+          <w:rFonts w:ascii="Arial" w:hAnsi="Arial" w:cs="Arial"/>
+          <w:color w:val="000000"/>
+          <w:sz w:val="23"/>
+          <w:szCs w:val="23"/>
+        </w:rPr>
+        <w:t>an open</w:t>
+      </w:r>
+      <w:proofErr w:type="gramEnd"/>
+      <w:r>
+        <w:rPr>
+          <w:rFonts w:ascii="Arial" w:hAnsi="Arial" w:cs="Arial"/>
+          <w:color w:val="000000"/>
+          <w:sz w:val="23"/>
+          <w:szCs w:val="23"/>
+        </w:rPr>
+        <w:t xml:space="preserve"> source software. Second of all, we decided to do not restrict this software to a single operating system. Therefore, this software, that we called </w:t>
+      </w:r>
+      <w:proofErr w:type="spellStart"/>
+      <w:r>
+        <w:rPr>
+          <w:rFonts w:ascii="Arial" w:hAnsi="Arial" w:cs="Arial"/>
+          <w:color w:val="000000"/>
+          <w:sz w:val="23"/>
+          <w:szCs w:val="23"/>
+        </w:rPr>
+        <w:t>StreaMe</w:t>
+      </w:r>
+      <w:proofErr w:type="spellEnd"/>
+      <w:r>
+        <w:rPr>
+          <w:rFonts w:ascii="Arial" w:hAnsi="Arial" w:cs="Arial"/>
+          <w:color w:val="000000"/>
+          <w:sz w:val="23"/>
+          <w:szCs w:val="23"/>
+        </w:rPr>
+        <w:t>, is cross-platform, and is able to be executed on Microsoft Windows 7 and Ubuntu 12.10 (Linux).</w:t>
+      </w:r>
+    </w:p>
+    <w:p>
+      <w:pPr>
+        <w:pStyle w:val="NormalWeb"/>
+        <w:spacing w:before="0" w:beforeAutospacing="0" w:after="0"/>
+        <w:rPr>
+          <w:rFonts w:ascii="Arial" w:hAnsi="Arial" w:cs="Arial"/>
+          <w:color w:val="000000"/>
+          <w:sz w:val="23"/>
+          <w:szCs w:val="23"/>
+        </w:rPr>
+      </w:pPr>
     </w:p>
     <w:p>
       <w:pPr>
         <w:pStyle w:val="Titre2"/>
       </w:pPr>
-      <w:bookmarkStart w:id="6" w:name="_Toc353290980"/>
+      <w:bookmarkStart w:id="7" w:name="_Toc353290981"/>
+      <w:r>
+        <w:t>Objectives</w:t>
+      </w:r>
+      <w:bookmarkEnd w:id="7"/>
+    </w:p>
+    <w:p>
+      <w:pPr>
+        <w:pStyle w:val="NormalWeb"/>
+        <w:spacing w:before="0" w:beforeAutospacing="0" w:after="0"/>
+        <w:ind w:firstLine="576"/>
+        <w:rPr>
+          <w:color w:val="000000"/>
+          <w:sz w:val="27"/>
+          <w:szCs w:val="27"/>
+        </w:rPr>
+      </w:pPr>
+      <w:r>
+        <w:rPr>
+          <w:rFonts w:ascii="Arial" w:hAnsi="Arial" w:cs="Arial"/>
+          <w:color w:val="000000"/>
+          <w:sz w:val="23"/>
+          <w:szCs w:val="23"/>
+        </w:rPr>
+        <w:t xml:space="preserve">The main objective of </w:t>
+      </w:r>
+      <w:proofErr w:type="spellStart"/>
+      <w:r>
+        <w:rPr>
+          <w:rFonts w:ascii="Arial" w:hAnsi="Arial" w:cs="Arial"/>
+          <w:color w:val="000000"/>
+          <w:sz w:val="23"/>
+          <w:szCs w:val="23"/>
+        </w:rPr>
+        <w:t>StreaMe</w:t>
+      </w:r>
+      <w:proofErr w:type="spellEnd"/>
+      <w:r>
+        <w:rPr>
+          <w:rFonts w:ascii="Arial" w:hAnsi="Arial" w:cs="Arial"/>
+          <w:color w:val="000000"/>
+          <w:sz w:val="23"/>
+          <w:szCs w:val="23"/>
+        </w:rPr>
+        <w:t xml:space="preserve"> is to be open and easy. It doesn't need a huge configuration, just to select which sources the user wants to use, to select the quality of the streaming, and to select the hosting platform. By clicking on the start button, the user is displayed into multiple screens all over the world using the internet. The second objective of </w:t>
+      </w:r>
+      <w:proofErr w:type="spellStart"/>
+      <w:r>
+        <w:rPr>
+          <w:rFonts w:ascii="Arial" w:hAnsi="Arial" w:cs="Arial"/>
+          <w:color w:val="000000"/>
+          <w:sz w:val="23"/>
+          <w:szCs w:val="23"/>
+        </w:rPr>
+        <w:t>StreaMe</w:t>
+      </w:r>
+      <w:proofErr w:type="spellEnd"/>
+      <w:r>
+        <w:rPr>
+          <w:rFonts w:ascii="Arial" w:hAnsi="Arial" w:cs="Arial"/>
+          <w:color w:val="000000"/>
+          <w:sz w:val="23"/>
+          <w:szCs w:val="23"/>
+        </w:rPr>
+        <w:t xml:space="preserve"> is to be accessible on Windows and Ubuntu with regarding installers (.exe installer on Windows, .deb package on Ubuntu).</w:t>
+      </w:r>
+    </w:p>
+    <w:p>
+      <w:pPr>
+        <w:pStyle w:val="NormalWeb"/>
+        <w:spacing w:before="0" w:beforeAutospacing="0" w:after="0"/>
+        <w:rPr>
+          <w:color w:val="000000"/>
+          <w:sz w:val="27"/>
+          <w:szCs w:val="27"/>
+        </w:rPr>
+      </w:pPr>
+    </w:p>
+    <w:p>
+      <w:pPr>
+        <w:pStyle w:val="Titre2"/>
+      </w:pPr>
       <w:r>
         <w:t>Project Design</w:t>
       </w:r>
@@ -9706,63 +10366,129 @@
     </w:p>
     <w:p>
       <w:pPr>
-        <w:ind w:left="576"/>
-        <w:rPr>
-          <w:lang w:val="en-IE"/>
-        </w:rPr>
-      </w:pPr>
-      <w:r>
-        <w:rPr>
-          <w:lang w:val="en-IE"/>
-        </w:rPr>
-        <w:t>Brief description of how the project is use</w:t>
-      </w:r>
+        <w:pStyle w:val="NormalWeb"/>
+        <w:spacing w:before="0" w:beforeAutospacing="0" w:after="0"/>
+        <w:rPr>
+          <w:color w:val="000000"/>
+          <w:sz w:val="27"/>
+          <w:szCs w:val="27"/>
+        </w:rPr>
+      </w:pPr>
+      <w:bookmarkStart w:id="8" w:name="_Toc353290982"/>
+      <w:r>
+        <w:rPr>
+          <w:rStyle w:val="apple-tab-span"/>
+          <w:rFonts w:ascii="Arial" w:eastAsiaTheme="minorEastAsia" w:hAnsi="Arial" w:cs="Arial"/>
+          <w:color w:val="000000"/>
+          <w:sz w:val="23"/>
+          <w:szCs w:val="23"/>
+        </w:rPr>
+        <w:tab/>
+      </w:r>
+      <w:proofErr w:type="spellStart"/>
+      <w:r>
+        <w:rPr>
+          <w:rFonts w:ascii="Arial" w:hAnsi="Arial" w:cs="Arial"/>
+          <w:color w:val="000000"/>
+          <w:sz w:val="23"/>
+          <w:szCs w:val="23"/>
+        </w:rPr>
+        <w:t>StreaMe</w:t>
+      </w:r>
+      <w:proofErr w:type="spellEnd"/>
+      <w:r>
+        <w:rPr>
+          <w:rFonts w:ascii="Arial" w:hAnsi="Arial" w:cs="Arial"/>
+          <w:color w:val="000000"/>
+          <w:sz w:val="23"/>
+          <w:szCs w:val="23"/>
+        </w:rPr>
+        <w:t xml:space="preserve"> is </w:t>
+      </w:r>
+      <w:proofErr w:type="gramStart"/>
+      <w:r>
+        <w:rPr>
+          <w:rFonts w:ascii="Arial" w:hAnsi="Arial" w:cs="Arial"/>
+          <w:color w:val="000000"/>
+          <w:sz w:val="23"/>
+          <w:szCs w:val="23"/>
+        </w:rPr>
+        <w:t>a windowed</w:t>
+      </w:r>
+      <w:proofErr w:type="gramEnd"/>
+      <w:r>
+        <w:rPr>
+          <w:rFonts w:ascii="Arial" w:hAnsi="Arial" w:cs="Arial"/>
+          <w:color w:val="000000"/>
+          <w:sz w:val="23"/>
+          <w:szCs w:val="23"/>
+        </w:rPr>
+        <w:t xml:space="preserve"> software and most of its functionalities are grouped in a single main window to keep features easy to access. Therefore</w:t>
+      </w:r>
+      <w:r>
+        <w:rPr>
+          <w:rFonts w:ascii="Arial" w:hAnsi="Arial" w:cs="Arial"/>
+          <w:color w:val="000000"/>
+          <w:sz w:val="23"/>
+          <w:szCs w:val="23"/>
+        </w:rPr>
+        <w:t>,</w:t>
+      </w:r>
+      <w:r>
+        <w:rPr>
+          <w:rFonts w:ascii="Arial" w:hAnsi="Arial" w:cs="Arial"/>
+          <w:color w:val="000000"/>
+          <w:sz w:val="23"/>
+          <w:szCs w:val="23"/>
+        </w:rPr>
+        <w:t xml:space="preserve"> the user is able to add and remove an input source to the project directly from the main window. He's also able </w:t>
+      </w:r>
+      <w:r>
+        <w:rPr>
+          <w:rFonts w:ascii="Arial" w:hAnsi="Arial" w:cs="Arial"/>
+          <w:color w:val="000000"/>
+          <w:sz w:val="23"/>
+          <w:szCs w:val="23"/>
+        </w:rPr>
+        <w:lastRenderedPageBreak/>
+        <w:t>to start and stop the streaming from this main window. The video streamed is displayed in a caption into this main window, and the user can choose to listen or not the streamed sound.</w:t>
+      </w:r>
+    </w:p>
+    <w:p>
+      <w:pPr>
+        <w:pStyle w:val="NormalWeb"/>
+        <w:spacing w:before="0" w:beforeAutospacing="0" w:after="0"/>
+        <w:rPr>
+          <w:color w:val="000000"/>
+          <w:sz w:val="27"/>
+          <w:szCs w:val="27"/>
+        </w:rPr>
+      </w:pPr>
+      <w:r>
+        <w:rPr>
+          <w:rStyle w:val="apple-tab-span"/>
+          <w:rFonts w:ascii="Arial" w:eastAsiaTheme="minorEastAsia" w:hAnsi="Arial" w:cs="Arial"/>
+          <w:color w:val="000000"/>
+          <w:sz w:val="23"/>
+          <w:szCs w:val="23"/>
+        </w:rPr>
+        <w:tab/>
+      </w:r>
+      <w:r>
+        <w:rPr>
+          <w:rFonts w:ascii="Arial" w:hAnsi="Arial" w:cs="Arial"/>
+          <w:color w:val="000000"/>
+          <w:sz w:val="23"/>
+          <w:szCs w:val="23"/>
+        </w:rPr>
+        <w:t>These functions are the most important, but some other features are accessible from a top menu bar that contains more specific features. From this menu, the user can configure the streaming parameters, create/rename/save/save in a specific place a project. All these configuration options are displayed into “popup” windows.</w:t>
+      </w:r>
+      <w:bookmarkEnd w:id="8"/>
     </w:p>
     <w:p>
       <w:pPr>
         <w:pStyle w:val="Titre2"/>
       </w:pPr>
-      <w:bookmarkStart w:id="7" w:name="_Toc353290981"/>
-      <w:r>
-        <w:t>Objectives</w:t>
-      </w:r>
-      <w:bookmarkEnd w:id="7"/>
-    </w:p>
-    <w:p>
-      <w:pPr>
-        <w:ind w:left="576"/>
-        <w:rPr>
-          <w:lang w:val="en-IE"/>
-        </w:rPr>
-      </w:pPr>
-      <w:r>
-        <w:rPr>
-          <w:lang w:val="en-IE"/>
-        </w:rPr>
-        <w:t>What the system should be able to do</w:t>
-      </w:r>
-    </w:p>
-    <w:p>
-      <w:pPr>
-        <w:pStyle w:val="Titre2"/>
-      </w:pPr>
-      <w:bookmarkStart w:id="8" w:name="_Toc353290982"/>
-      <w:r>
-        <w:t>Motivation</w:t>
-      </w:r>
-      <w:bookmarkEnd w:id="8"/>
-    </w:p>
-    <w:p>
-      <w:pPr>
-        <w:rPr>
-          <w:lang w:val="en-IE"/>
-        </w:rPr>
-      </w:pPr>
-    </w:p>
-    <w:p>
-      <w:pPr>
-        <w:pStyle w:val="Titre2"/>
-      </w:pPr>
       <w:bookmarkStart w:id="9" w:name="_Toc353290983"/>
       <w:r>
         <w:t>Technologies</w:t>
@@ -9771,17 +10497,390 @@
     </w:p>
     <w:p>
       <w:pPr>
-        <w:ind w:left="576"/>
-        <w:rPr>
-          <w:lang w:val="en-IE"/>
-        </w:rPr>
-      </w:pPr>
-      <w:r>
-        <w:rPr>
-          <w:lang w:val="en-IE"/>
-        </w:rPr>
-        <w:t>Technologies use</w:t>
-      </w:r>
+        <w:pStyle w:val="NormalWeb"/>
+        <w:spacing w:before="0" w:beforeAutospacing="0" w:after="0"/>
+        <w:rPr>
+          <w:color w:val="000000"/>
+          <w:sz w:val="27"/>
+          <w:szCs w:val="27"/>
+        </w:rPr>
+      </w:pPr>
+      <w:r>
+        <w:rPr>
+          <w:rStyle w:val="apple-tab-span"/>
+          <w:rFonts w:ascii="Arial" w:eastAsiaTheme="minorEastAsia" w:hAnsi="Arial" w:cs="Arial"/>
+          <w:color w:val="000000"/>
+          <w:sz w:val="23"/>
+          <w:szCs w:val="23"/>
+        </w:rPr>
+        <w:tab/>
+      </w:r>
+      <w:proofErr w:type="spellStart"/>
+      <w:r>
+        <w:rPr>
+          <w:rFonts w:ascii="Arial" w:hAnsi="Arial" w:cs="Arial"/>
+          <w:color w:val="000000"/>
+          <w:sz w:val="23"/>
+          <w:szCs w:val="23"/>
+        </w:rPr>
+        <w:t>StreaMe</w:t>
+      </w:r>
+      <w:proofErr w:type="spellEnd"/>
+      <w:r>
+        <w:rPr>
+          <w:rFonts w:ascii="Arial" w:hAnsi="Arial" w:cs="Arial"/>
+          <w:color w:val="000000"/>
+          <w:sz w:val="23"/>
+          <w:szCs w:val="23"/>
+        </w:rPr>
+        <w:t xml:space="preserve"> is </w:t>
+      </w:r>
+      <w:proofErr w:type="gramStart"/>
+      <w:r>
+        <w:rPr>
+          <w:rFonts w:ascii="Arial" w:hAnsi="Arial" w:cs="Arial"/>
+          <w:color w:val="000000"/>
+          <w:sz w:val="23"/>
+          <w:szCs w:val="23"/>
+        </w:rPr>
+        <w:t>a software</w:t>
+      </w:r>
+      <w:proofErr w:type="gramEnd"/>
+      <w:r>
+        <w:rPr>
+          <w:rFonts w:ascii="Arial" w:hAnsi="Arial" w:cs="Arial"/>
+          <w:color w:val="000000"/>
+          <w:sz w:val="23"/>
+          <w:szCs w:val="23"/>
+        </w:rPr>
+        <w:t xml:space="preserve"> that uses a command line application already </w:t>
+      </w:r>
+      <w:r>
+        <w:rPr>
+          <w:rFonts w:ascii="Arial" w:hAnsi="Arial" w:cs="Arial"/>
+          <w:color w:val="000000"/>
+          <w:sz w:val="23"/>
+          <w:szCs w:val="23"/>
+        </w:rPr>
+        <w:t>created:</w:t>
+      </w:r>
+      <w:r>
+        <w:rPr>
+          <w:rFonts w:ascii="Arial" w:hAnsi="Arial" w:cs="Arial"/>
+          <w:color w:val="000000"/>
+          <w:sz w:val="23"/>
+          <w:szCs w:val="23"/>
+        </w:rPr>
+        <w:t xml:space="preserve"> </w:t>
+      </w:r>
+      <w:proofErr w:type="spellStart"/>
+      <w:r>
+        <w:rPr>
+          <w:rFonts w:ascii="Arial" w:hAnsi="Arial" w:cs="Arial"/>
+          <w:color w:val="000000"/>
+          <w:sz w:val="23"/>
+          <w:szCs w:val="23"/>
+        </w:rPr>
+        <w:t>FFmpeg</w:t>
+      </w:r>
+      <w:proofErr w:type="spellEnd"/>
+      <w:r>
+        <w:rPr>
+          <w:rFonts w:ascii="Arial" w:hAnsi="Arial" w:cs="Arial"/>
+          <w:color w:val="000000"/>
+          <w:sz w:val="23"/>
+          <w:szCs w:val="23"/>
+        </w:rPr>
+        <w:t xml:space="preserve">. </w:t>
+      </w:r>
+      <w:proofErr w:type="spellStart"/>
+      <w:r>
+        <w:rPr>
+          <w:rFonts w:ascii="Arial" w:hAnsi="Arial" w:cs="Arial"/>
+          <w:color w:val="000000"/>
+          <w:sz w:val="23"/>
+          <w:szCs w:val="23"/>
+        </w:rPr>
+        <w:t>FFmpeg</w:t>
+      </w:r>
+      <w:proofErr w:type="spellEnd"/>
+      <w:r>
+        <w:rPr>
+          <w:rFonts w:ascii="Arial" w:hAnsi="Arial" w:cs="Arial"/>
+          <w:color w:val="000000"/>
+          <w:sz w:val="23"/>
+          <w:szCs w:val="23"/>
+        </w:rPr>
+        <w:t xml:space="preserve"> is “a solution to record, convert and stream audio and video” in command line. Using </w:t>
+      </w:r>
+      <w:proofErr w:type="spellStart"/>
+      <w:r>
+        <w:rPr>
+          <w:rFonts w:ascii="Arial" w:hAnsi="Arial" w:cs="Arial"/>
+          <w:color w:val="000000"/>
+          <w:sz w:val="23"/>
+          <w:szCs w:val="23"/>
+        </w:rPr>
+        <w:t>FFmpeg</w:t>
+      </w:r>
+      <w:proofErr w:type="spellEnd"/>
+      <w:r>
+        <w:rPr>
+          <w:rFonts w:ascii="Arial" w:hAnsi="Arial" w:cs="Arial"/>
+          <w:color w:val="000000"/>
+          <w:sz w:val="23"/>
+          <w:szCs w:val="23"/>
+        </w:rPr>
+        <w:t xml:space="preserve">, we don't have to reinvent the wheel. Therefore, </w:t>
+      </w:r>
+      <w:proofErr w:type="spellStart"/>
+      <w:r>
+        <w:rPr>
+          <w:rFonts w:ascii="Arial" w:hAnsi="Arial" w:cs="Arial"/>
+          <w:color w:val="000000"/>
+          <w:sz w:val="23"/>
+          <w:szCs w:val="23"/>
+        </w:rPr>
+        <w:t>StreaMe</w:t>
+      </w:r>
+      <w:proofErr w:type="spellEnd"/>
+      <w:r>
+        <w:rPr>
+          <w:rFonts w:ascii="Arial" w:hAnsi="Arial" w:cs="Arial"/>
+          <w:color w:val="000000"/>
+          <w:sz w:val="23"/>
+          <w:szCs w:val="23"/>
+        </w:rPr>
+        <w:t xml:space="preserve"> might be described as a simpler interface between the user and </w:t>
+      </w:r>
+      <w:proofErr w:type="spellStart"/>
+      <w:r>
+        <w:rPr>
+          <w:rFonts w:ascii="Arial" w:hAnsi="Arial" w:cs="Arial"/>
+          <w:color w:val="000000"/>
+          <w:sz w:val="23"/>
+          <w:szCs w:val="23"/>
+        </w:rPr>
+        <w:t>FFmpeg</w:t>
+      </w:r>
+      <w:proofErr w:type="spellEnd"/>
+      <w:r>
+        <w:rPr>
+          <w:rFonts w:ascii="Arial" w:hAnsi="Arial" w:cs="Arial"/>
+          <w:color w:val="000000"/>
+          <w:sz w:val="23"/>
+          <w:szCs w:val="23"/>
+        </w:rPr>
+        <w:t xml:space="preserve"> which is hard to use. </w:t>
+      </w:r>
+    </w:p>
+    <w:p>
+      <w:pPr>
+        <w:pStyle w:val="NormalWeb"/>
+        <w:spacing w:before="0" w:beforeAutospacing="0" w:after="0"/>
+        <w:rPr>
+          <w:rFonts w:ascii="Arial" w:hAnsi="Arial" w:cs="Arial"/>
+          <w:color w:val="000000"/>
+          <w:sz w:val="23"/>
+          <w:szCs w:val="23"/>
+        </w:rPr>
+      </w:pPr>
+      <w:r>
+        <w:rPr>
+          <w:rStyle w:val="apple-tab-span"/>
+          <w:rFonts w:ascii="Arial" w:eastAsiaTheme="minorEastAsia" w:hAnsi="Arial" w:cs="Arial"/>
+          <w:color w:val="000000"/>
+          <w:sz w:val="23"/>
+          <w:szCs w:val="23"/>
+        </w:rPr>
+        <w:tab/>
+      </w:r>
+      <w:r>
+        <w:rPr>
+          <w:rFonts w:ascii="Arial" w:hAnsi="Arial" w:cs="Arial"/>
+          <w:color w:val="000000"/>
+          <w:sz w:val="23"/>
+          <w:szCs w:val="23"/>
+        </w:rPr>
+        <w:t xml:space="preserve">To make </w:t>
+      </w:r>
+      <w:proofErr w:type="spellStart"/>
+      <w:r>
+        <w:rPr>
+          <w:rFonts w:ascii="Arial" w:hAnsi="Arial" w:cs="Arial"/>
+          <w:color w:val="000000"/>
+          <w:sz w:val="23"/>
+          <w:szCs w:val="23"/>
+        </w:rPr>
+        <w:t>StreaMe</w:t>
+      </w:r>
+      <w:proofErr w:type="spellEnd"/>
+      <w:r>
+        <w:rPr>
+          <w:rFonts w:ascii="Arial" w:hAnsi="Arial" w:cs="Arial"/>
+          <w:color w:val="000000"/>
+          <w:sz w:val="23"/>
+          <w:szCs w:val="23"/>
+        </w:rPr>
+        <w:t xml:space="preserve"> cross-platform, we previously thought about java or python as the programming language. However, for performance and compatibility reasons with </w:t>
+      </w:r>
+      <w:proofErr w:type="spellStart"/>
+      <w:r>
+        <w:rPr>
+          <w:rFonts w:ascii="Arial" w:hAnsi="Arial" w:cs="Arial"/>
+          <w:color w:val="000000"/>
+          <w:sz w:val="23"/>
+          <w:szCs w:val="23"/>
+        </w:rPr>
+        <w:t>FFmpeg</w:t>
+      </w:r>
+      <w:proofErr w:type="spellEnd"/>
+      <w:r>
+        <w:rPr>
+          <w:rFonts w:ascii="Arial" w:hAnsi="Arial" w:cs="Arial"/>
+          <w:color w:val="000000"/>
+          <w:sz w:val="23"/>
+          <w:szCs w:val="23"/>
+        </w:rPr>
+        <w:t xml:space="preserve">, C++ was the best solution. Therefore, we designed our code with the MVC design pattern to separate the model, the view and the controller, in the objective to make the software easy to manage on several operating systems. Moreover, we choose </w:t>
+      </w:r>
+      <w:proofErr w:type="spellStart"/>
+      <w:r>
+        <w:rPr>
+          <w:rFonts w:ascii="Arial" w:hAnsi="Arial" w:cs="Arial"/>
+          <w:color w:val="000000"/>
+          <w:sz w:val="23"/>
+          <w:szCs w:val="23"/>
+        </w:rPr>
+        <w:t>Qt</w:t>
+      </w:r>
+      <w:proofErr w:type="spellEnd"/>
+      <w:r>
+        <w:rPr>
+          <w:rFonts w:ascii="Arial" w:hAnsi="Arial" w:cs="Arial"/>
+          <w:color w:val="000000"/>
+          <w:sz w:val="23"/>
+          <w:szCs w:val="23"/>
+        </w:rPr>
+        <w:t xml:space="preserve"> as the Graphical User Interface, which is fortunately cross-platform.</w:t>
+      </w:r>
+    </w:p>
+    <w:p>
+      <w:pPr>
+        <w:pStyle w:val="Titre3"/>
+        <w:numPr>
+          <w:ilvl w:val="0"/>
+          <w:numId w:val="0"/>
+        </w:numPr>
+        <w:spacing w:before="360" w:after="80"/>
+        <w:rPr>
+          <w:rFonts w:ascii="Arial" w:hAnsi="Arial" w:cs="Arial"/>
+          <w:color w:val="000000"/>
+          <w:sz w:val="23"/>
+          <w:szCs w:val="23"/>
+          <w:lang w:val="en-IE"/>
+        </w:rPr>
+      </w:pPr>
+      <w:r>
+        <w:rPr>
+          <w:color w:val="000000"/>
+          <w:sz w:val="27"/>
+          <w:szCs w:val="27"/>
+          <w:lang w:val="en-IE"/>
+        </w:rPr>
+        <w:tab/>
+      </w:r>
+      <w:r>
+        <w:rPr>
+          <w:rFonts w:ascii="Arial" w:hAnsi="Arial" w:cs="Arial"/>
+          <w:color w:val="000000"/>
+          <w:sz w:val="23"/>
+          <w:szCs w:val="23"/>
+          <w:lang w:val="en-IE"/>
+        </w:rPr>
+        <w:t>Finally</w:t>
+      </w:r>
+      <w:r>
+        <w:rPr>
+          <w:rFonts w:ascii="Arial" w:hAnsi="Arial" w:cs="Arial"/>
+          <w:color w:val="000000"/>
+          <w:sz w:val="23"/>
+          <w:szCs w:val="23"/>
+          <w:lang w:val="en-IE"/>
+        </w:rPr>
+        <w:t xml:space="preserve">, we had to define how to manage the broadcasting platform: the one that receive the stream from the user and share it to anyone. After a research, we selected two free and open platforms: </w:t>
+      </w:r>
+      <w:proofErr w:type="spellStart"/>
+      <w:r>
+        <w:rPr>
+          <w:rFonts w:ascii="Arial" w:hAnsi="Arial" w:cs="Arial"/>
+          <w:color w:val="000000"/>
+          <w:sz w:val="23"/>
+          <w:szCs w:val="23"/>
+          <w:lang w:val="en-IE"/>
+        </w:rPr>
+        <w:t>Ustream</w:t>
+      </w:r>
+      <w:proofErr w:type="spellEnd"/>
+      <w:r>
+        <w:rPr>
+          <w:rFonts w:ascii="Arial" w:hAnsi="Arial" w:cs="Arial"/>
+          <w:color w:val="000000"/>
+          <w:sz w:val="23"/>
+          <w:szCs w:val="23"/>
+          <w:lang w:val="en-IE"/>
+        </w:rPr>
+        <w:t xml:space="preserve"> and Justin.tv. The user only needs to register at least onto one of them to use </w:t>
+      </w:r>
+      <w:proofErr w:type="spellStart"/>
+      <w:r>
+        <w:rPr>
+          <w:rFonts w:ascii="Arial" w:hAnsi="Arial" w:cs="Arial"/>
+          <w:color w:val="000000"/>
+          <w:sz w:val="23"/>
+          <w:szCs w:val="23"/>
+          <w:lang w:val="en-IE"/>
+        </w:rPr>
+        <w:t>StreaMe</w:t>
+      </w:r>
+      <w:proofErr w:type="spellEnd"/>
+      <w:r>
+        <w:rPr>
+          <w:rFonts w:ascii="Arial" w:hAnsi="Arial" w:cs="Arial"/>
+          <w:color w:val="000000"/>
+          <w:sz w:val="23"/>
+          <w:szCs w:val="23"/>
+          <w:lang w:val="en-IE"/>
+        </w:rPr>
+        <w:t xml:space="preserve">. Therefore, if a third party watcher wants to see the user streaming itself, he just has to connect to the regarding web </w:t>
+      </w:r>
+      <w:r>
+        <w:rPr>
+          <w:rFonts w:ascii="Arial" w:hAnsi="Arial" w:cs="Arial"/>
+          <w:color w:val="000000"/>
+          <w:sz w:val="23"/>
+          <w:szCs w:val="23"/>
+          <w:lang w:val="en-IE"/>
+        </w:rPr>
+        <w:t>page:</w:t>
+      </w:r>
+      <w:r>
+        <w:rPr>
+          <w:rFonts w:ascii="Arial" w:hAnsi="Arial" w:cs="Arial"/>
+          <w:color w:val="000000"/>
+          <w:sz w:val="23"/>
+          <w:szCs w:val="23"/>
+          <w:lang w:val="en-IE"/>
+        </w:rPr>
+        <w:t xml:space="preserve"> an integrated player displays the broadcaster.</w:t>
+      </w:r>
+    </w:p>
+    <w:p>
+      <w:pPr>
+        <w:rPr>
+          <w:lang w:val="en-IE"/>
+        </w:rPr>
+      </w:pPr>
       <w:r>
         <w:rPr>
           <w:lang w:val="en-IE"/>
@@ -16242,7 +17341,7 @@
     </w:p>
     <w:p>
       <w:pPr>
-        <w:ind w:left="1416"/>
+        <w:ind w:left="1416" w:firstLine="708"/>
         <w:rPr>
           <w:shd w:val="clear" w:color="auto" w:fill="FFFFFF"/>
           <w:lang w:val="en-IE"/>
@@ -16274,7 +17373,7 @@
     </w:p>
     <w:p>
       <w:pPr>
-        <w:ind w:left="1416"/>
+        <w:ind w:left="1416" w:firstLine="708"/>
         <w:rPr>
           <w:shd w:val="clear" w:color="auto" w:fill="FFFFFF"/>
           <w:lang w:val="en-IE"/>
@@ -16359,7 +17458,7 @@
     </w:p>
     <w:p>
       <w:pPr>
-        <w:ind w:left="1416"/>
+        <w:ind w:left="1416" w:firstLine="708"/>
         <w:rPr>
           <w:shd w:val="clear" w:color="auto" w:fill="FFFFFF"/>
           <w:lang w:val="en-IE"/>
@@ -16497,29 +17596,485 @@
     </w:p>
     <w:p>
       <w:pPr>
+        <w:ind w:left="1416" w:firstLine="708"/>
+        <w:rPr>
+          <w:rFonts w:ascii="Arial" w:hAnsi="Arial" w:cs="Arial"/>
+          <w:color w:val="202020"/>
+          <w:shd w:val="clear" w:color="auto" w:fill="FFFFFF"/>
+          <w:lang w:val="en-IE"/>
+        </w:rPr>
+      </w:pPr>
+      <w:r>
+        <w:rPr>
+          <w:rFonts w:ascii="Arial" w:hAnsi="Arial" w:cs="Arial"/>
+          <w:bCs/>
+          <w:color w:val="202020"/>
+          <w:shd w:val="clear" w:color="auto" w:fill="FFFFFF"/>
+          <w:lang w:val="en-IE"/>
+        </w:rPr>
+        <w:t>“</w:t>
+      </w:r>
+      <w:proofErr w:type="spellStart"/>
+      <w:r>
+        <w:rPr>
+          <w:rFonts w:ascii="Arial" w:hAnsi="Arial" w:cs="Arial"/>
+          <w:bCs/>
+          <w:color w:val="202020"/>
+          <w:shd w:val="clear" w:color="auto" w:fill="FFFFFF"/>
+          <w:lang w:val="en-IE"/>
+        </w:rPr>
+        <w:t>FFmpeg</w:t>
+      </w:r>
+      <w:proofErr w:type="spellEnd"/>
+      <w:r>
+        <w:rPr>
+          <w:rStyle w:val="apple-converted-space"/>
+          <w:rFonts w:ascii="Arial" w:hAnsi="Arial" w:cs="Arial"/>
+          <w:color w:val="202020"/>
+          <w:shd w:val="clear" w:color="auto" w:fill="FFFFFF"/>
+          <w:lang w:val="en-IE"/>
+        </w:rPr>
+        <w:t> </w:t>
+      </w:r>
+      <w:r>
+        <w:rPr>
+          <w:rFonts w:ascii="Arial" w:hAnsi="Arial" w:cs="Arial"/>
+          <w:color w:val="202020"/>
+          <w:shd w:val="clear" w:color="auto" w:fill="FFFFFF"/>
+          <w:lang w:val="en-IE"/>
+        </w:rPr>
+        <w:t>is a complete, cross-platform solution to record, convert and stream audio and video. It includes</w:t>
+      </w:r>
+      <w:r>
+        <w:rPr>
+          <w:rStyle w:val="apple-converted-space"/>
+          <w:rFonts w:ascii="Arial" w:hAnsi="Arial" w:cs="Arial"/>
+          <w:color w:val="202020"/>
+          <w:shd w:val="clear" w:color="auto" w:fill="FFFFFF"/>
+          <w:lang w:val="en-IE"/>
+        </w:rPr>
+        <w:t> </w:t>
+      </w:r>
+      <w:proofErr w:type="spellStart"/>
+      <w:r>
+        <w:rPr>
+          <w:rFonts w:ascii="Arial" w:hAnsi="Arial" w:cs="Arial"/>
+          <w:bCs/>
+          <w:color w:val="202020"/>
+          <w:shd w:val="clear" w:color="auto" w:fill="FFFFFF"/>
+          <w:lang w:val="en-IE"/>
+        </w:rPr>
+        <w:t>libavcodec</w:t>
+      </w:r>
+      <w:proofErr w:type="spellEnd"/>
+      <w:r>
+        <w:rPr>
+          <w:rStyle w:val="apple-converted-space"/>
+          <w:rFonts w:ascii="Arial" w:hAnsi="Arial" w:cs="Arial"/>
+          <w:color w:val="202020"/>
+          <w:shd w:val="clear" w:color="auto" w:fill="FFFFFF"/>
+          <w:lang w:val="en-IE"/>
+        </w:rPr>
+        <w:t>,</w:t>
+      </w:r>
+      <w:r>
+        <w:rPr>
+          <w:rFonts w:ascii="Arial" w:hAnsi="Arial" w:cs="Arial"/>
+          <w:color w:val="202020"/>
+          <w:shd w:val="clear" w:color="auto" w:fill="FFFFFF"/>
+          <w:lang w:val="en-IE"/>
+        </w:rPr>
+        <w:t xml:space="preserve"> the leading audio/video codec library</w:t>
+      </w:r>
+      <w:r>
+        <w:rPr>
+          <w:rFonts w:ascii="Arial" w:hAnsi="Arial" w:cs="Arial"/>
+          <w:color w:val="202020"/>
+          <w:shd w:val="clear" w:color="auto" w:fill="FFFFFF"/>
+          <w:lang w:val="en-IE"/>
+        </w:rPr>
+        <w:t>.</w:t>
+      </w:r>
+      <w:r>
+        <w:rPr>
+          <w:rFonts w:ascii="Arial" w:hAnsi="Arial" w:cs="Arial"/>
+          <w:color w:val="202020"/>
+          <w:shd w:val="clear" w:color="auto" w:fill="FFFFFF"/>
+          <w:lang w:val="en-IE"/>
+        </w:rPr>
+        <w:t>”</w:t>
+      </w:r>
+      <w:r>
+        <w:rPr>
+          <w:rStyle w:val="Appelnotedebasdep"/>
+          <w:rFonts w:ascii="Arial" w:hAnsi="Arial" w:cs="Arial"/>
+          <w:color w:val="202020"/>
+          <w:shd w:val="clear" w:color="auto" w:fill="FFFFFF"/>
+          <w:lang w:val="en-IE"/>
+        </w:rPr>
+        <w:footnoteReference w:id="1"/>
+      </w:r>
+      <w:r>
+        <w:rPr>
+          <w:rFonts w:ascii="Arial" w:hAnsi="Arial" w:cs="Arial"/>
+          <w:color w:val="202020"/>
+          <w:shd w:val="clear" w:color="auto" w:fill="FFFFFF"/>
+          <w:lang w:val="en-IE"/>
+        </w:rPr>
+        <w:t xml:space="preserve"> In other words </w:t>
+      </w:r>
+      <w:proofErr w:type="spellStart"/>
+      <w:r>
+        <w:rPr>
+          <w:rFonts w:ascii="Arial" w:hAnsi="Arial" w:cs="Arial"/>
+          <w:color w:val="202020"/>
+          <w:shd w:val="clear" w:color="auto" w:fill="FFFFFF"/>
+          <w:lang w:val="en-IE"/>
+        </w:rPr>
+        <w:t>FFmpeg</w:t>
+      </w:r>
+      <w:proofErr w:type="spellEnd"/>
+      <w:r>
+        <w:rPr>
+          <w:rFonts w:ascii="Arial" w:hAnsi="Arial" w:cs="Arial"/>
+          <w:color w:val="202020"/>
+          <w:shd w:val="clear" w:color="auto" w:fill="FFFFFF"/>
+          <w:lang w:val="en-IE"/>
+        </w:rPr>
+        <w:t xml:space="preserve"> is </w:t>
+      </w:r>
+      <w:proofErr w:type="gramStart"/>
+      <w:r>
+        <w:rPr>
+          <w:rFonts w:ascii="Arial" w:hAnsi="Arial" w:cs="Arial"/>
+          <w:color w:val="202020"/>
+          <w:shd w:val="clear" w:color="auto" w:fill="FFFFFF"/>
+          <w:lang w:val="en-IE"/>
+        </w:rPr>
+        <w:t>a command</w:t>
+      </w:r>
+      <w:proofErr w:type="gramEnd"/>
+      <w:r>
+        <w:rPr>
+          <w:rFonts w:ascii="Arial" w:hAnsi="Arial" w:cs="Arial"/>
+          <w:color w:val="202020"/>
+          <w:shd w:val="clear" w:color="auto" w:fill="FFFFFF"/>
+          <w:lang w:val="en-IE"/>
+        </w:rPr>
+        <w:t xml:space="preserve"> line software that includes </w:t>
+      </w:r>
+      <w:proofErr w:type="spellStart"/>
+      <w:r>
+        <w:rPr>
+          <w:rFonts w:ascii="Arial" w:hAnsi="Arial" w:cs="Arial"/>
+          <w:color w:val="202020"/>
+          <w:shd w:val="clear" w:color="auto" w:fill="FFFFFF"/>
+          <w:lang w:val="en-IE"/>
+        </w:rPr>
+        <w:t>libav</w:t>
+      </w:r>
+      <w:proofErr w:type="spellEnd"/>
+      <w:r>
+        <w:rPr>
+          <w:rFonts w:ascii="Arial" w:hAnsi="Arial" w:cs="Arial"/>
+          <w:color w:val="202020"/>
+          <w:shd w:val="clear" w:color="auto" w:fill="FFFFFF"/>
+          <w:lang w:val="en-IE"/>
+        </w:rPr>
+        <w:t xml:space="preserve">, </w:t>
+      </w:r>
+      <w:r>
+        <w:rPr>
+          <w:rFonts w:ascii="Arial" w:hAnsi="Arial" w:cs="Arial"/>
+          <w:color w:val="202020"/>
+          <w:shd w:val="clear" w:color="auto" w:fill="FFFFFF"/>
+          <w:lang w:val="en-IE"/>
+        </w:rPr>
+        <w:t>a</w:t>
+      </w:r>
+      <w:r>
+        <w:rPr>
+          <w:rFonts w:ascii="Arial" w:hAnsi="Arial" w:cs="Arial"/>
+          <w:color w:val="202020"/>
+          <w:shd w:val="clear" w:color="auto" w:fill="FFFFFF"/>
+          <w:lang w:val="en-IE"/>
+        </w:rPr>
+        <w:t xml:space="preserve"> </w:t>
+      </w:r>
+      <w:r>
+        <w:rPr>
+          <w:rFonts w:ascii="Arial" w:hAnsi="Arial" w:cs="Arial"/>
+          <w:color w:val="202020"/>
+          <w:shd w:val="clear" w:color="auto" w:fill="FFFFFF"/>
+          <w:lang w:val="en-IE"/>
+        </w:rPr>
+        <w:t xml:space="preserve">cross-platform and </w:t>
+      </w:r>
+      <w:r>
+        <w:rPr>
+          <w:rFonts w:ascii="Arial" w:hAnsi="Arial" w:cs="Arial"/>
+          <w:color w:val="202020"/>
+          <w:shd w:val="clear" w:color="auto" w:fill="FFFFFF"/>
+          <w:lang w:val="en-IE"/>
+        </w:rPr>
+        <w:t>open source audio and video processing tools</w:t>
+      </w:r>
+      <w:r>
+        <w:rPr>
+          <w:rStyle w:val="Appelnotedebasdep"/>
+          <w:rFonts w:ascii="Arial" w:hAnsi="Arial" w:cs="Arial"/>
+          <w:color w:val="202020"/>
+          <w:shd w:val="clear" w:color="auto" w:fill="FFFFFF"/>
+          <w:lang w:val="en-IE"/>
+        </w:rPr>
+        <w:footnoteReference w:id="2"/>
+      </w:r>
+      <w:r>
+        <w:rPr>
+          <w:rFonts w:ascii="Arial" w:hAnsi="Arial" w:cs="Arial"/>
+          <w:color w:val="202020"/>
+          <w:shd w:val="clear" w:color="auto" w:fill="FFFFFF"/>
+          <w:lang w:val="en-IE"/>
+        </w:rPr>
+        <w:t xml:space="preserve">. </w:t>
+      </w:r>
+      <w:proofErr w:type="spellStart"/>
+      <w:r>
+        <w:rPr>
+          <w:rFonts w:ascii="Arial" w:hAnsi="Arial" w:cs="Arial"/>
+          <w:color w:val="202020"/>
+          <w:shd w:val="clear" w:color="auto" w:fill="FFFFFF"/>
+          <w:lang w:val="en-IE"/>
+        </w:rPr>
+        <w:t>FFmpeg</w:t>
+      </w:r>
+      <w:proofErr w:type="spellEnd"/>
+      <w:r>
+        <w:rPr>
+          <w:rFonts w:ascii="Arial" w:hAnsi="Arial" w:cs="Arial"/>
+          <w:color w:val="202020"/>
+          <w:shd w:val="clear" w:color="auto" w:fill="FFFFFF"/>
+          <w:lang w:val="en-IE"/>
+        </w:rPr>
+        <w:t xml:space="preserve"> is able to detect the audio and video sources connected to the computer, use them and capture an audio-video stream, convert them into </w:t>
+      </w:r>
+      <w:proofErr w:type="gramStart"/>
+      <w:r>
+        <w:rPr>
+          <w:rFonts w:ascii="Arial" w:hAnsi="Arial" w:cs="Arial"/>
+          <w:color w:val="202020"/>
+          <w:shd w:val="clear" w:color="auto" w:fill="FFFFFF"/>
+          <w:lang w:val="en-IE"/>
+        </w:rPr>
+        <w:t>a</w:t>
+      </w:r>
+      <w:proofErr w:type="gramEnd"/>
+      <w:r>
+        <w:rPr>
+          <w:rFonts w:ascii="Arial" w:hAnsi="Arial" w:cs="Arial"/>
+          <w:color w:val="202020"/>
+          <w:shd w:val="clear" w:color="auto" w:fill="FFFFFF"/>
+          <w:lang w:val="en-IE"/>
+        </w:rPr>
+        <w:t xml:space="preserve"> mpeg file and stream them all to a broadcasting platform using </w:t>
+      </w:r>
+      <w:proofErr w:type="spellStart"/>
+      <w:r>
+        <w:rPr>
+          <w:rFonts w:ascii="Arial" w:hAnsi="Arial" w:cs="Arial"/>
+          <w:color w:val="202020"/>
+          <w:shd w:val="clear" w:color="auto" w:fill="FFFFFF"/>
+          <w:lang w:val="en-IE"/>
+        </w:rPr>
+        <w:t>rtmp</w:t>
+      </w:r>
+      <w:proofErr w:type="spellEnd"/>
+      <w:r>
+        <w:rPr>
+          <w:rStyle w:val="Appelnotedebasdep"/>
+          <w:rFonts w:ascii="Arial" w:hAnsi="Arial" w:cs="Arial"/>
+          <w:color w:val="202020"/>
+          <w:shd w:val="clear" w:color="auto" w:fill="FFFFFF"/>
+          <w:lang w:val="en-IE"/>
+        </w:rPr>
+        <w:footnoteReference w:id="3"/>
+      </w:r>
+      <w:r>
+        <w:rPr>
+          <w:rFonts w:ascii="Arial" w:hAnsi="Arial" w:cs="Arial"/>
+          <w:color w:val="202020"/>
+          <w:shd w:val="clear" w:color="auto" w:fill="FFFFFF"/>
+          <w:lang w:val="en-IE"/>
+        </w:rPr>
+        <w:t xml:space="preserve">. </w:t>
+      </w:r>
+      <w:proofErr w:type="spellStart"/>
+      <w:r>
+        <w:rPr>
+          <w:rFonts w:ascii="Arial" w:hAnsi="Arial" w:cs="Arial"/>
+          <w:color w:val="202020"/>
+          <w:shd w:val="clear" w:color="auto" w:fill="FFFFFF"/>
+          <w:lang w:val="en-IE"/>
+        </w:rPr>
+        <w:t>Rtmp</w:t>
+      </w:r>
+      <w:proofErr w:type="spellEnd"/>
+      <w:r>
+        <w:rPr>
+          <w:rFonts w:ascii="Arial" w:hAnsi="Arial" w:cs="Arial"/>
+          <w:color w:val="202020"/>
+          <w:shd w:val="clear" w:color="auto" w:fill="FFFFFF"/>
+          <w:lang w:val="en-IE"/>
+        </w:rPr>
+        <w:t xml:space="preserve"> is a protocol that has been </w:t>
+      </w:r>
+      <w:r>
+        <w:rPr>
+          <w:rFonts w:ascii="Arial" w:hAnsi="Arial" w:cs="Arial"/>
+          <w:color w:val="202020"/>
+          <w:shd w:val="clear" w:color="auto" w:fill="FFFFFF"/>
+          <w:lang w:val="en-IE"/>
+        </w:rPr>
+        <w:t>developed by Macromedia for streaming audio, video and data over the Internet, between a Flash player and a server.</w:t>
+      </w:r>
+    </w:p>
+    <w:p>
+      <w:pPr>
+        <w:ind w:left="1416" w:firstLine="708"/>
+        <w:rPr>
+          <w:rFonts w:ascii="Arial" w:hAnsi="Arial" w:cs="Arial"/>
+          <w:color w:val="202020"/>
+          <w:shd w:val="clear" w:color="auto" w:fill="FFFFFF"/>
+          <w:lang w:val="en-IE"/>
+        </w:rPr>
+      </w:pPr>
+      <w:proofErr w:type="spellStart"/>
+      <w:r>
+        <w:rPr>
+          <w:rFonts w:ascii="Arial" w:hAnsi="Arial" w:cs="Arial"/>
+          <w:color w:val="202020"/>
+          <w:shd w:val="clear" w:color="auto" w:fill="FFFFFF"/>
+          <w:lang w:val="en-IE"/>
+        </w:rPr>
+        <w:t>FFmpeg</w:t>
+      </w:r>
+      <w:proofErr w:type="spellEnd"/>
+      <w:r>
+        <w:rPr>
+          <w:rFonts w:ascii="Arial" w:hAnsi="Arial" w:cs="Arial"/>
+          <w:color w:val="202020"/>
+          <w:shd w:val="clear" w:color="auto" w:fill="FFFFFF"/>
+          <w:lang w:val="en-IE"/>
+        </w:rPr>
+        <w:t xml:space="preserve"> is therefore able to handle all features </w:t>
+      </w:r>
+      <w:r>
+        <w:rPr>
+          <w:rFonts w:ascii="Arial" w:hAnsi="Arial" w:cs="Arial"/>
+          <w:color w:val="202020"/>
+          <w:shd w:val="clear" w:color="auto" w:fill="FFFFFF"/>
+          <w:lang w:val="en-IE"/>
+        </w:rPr>
+        <w:t xml:space="preserve">of </w:t>
+      </w:r>
+      <w:proofErr w:type="spellStart"/>
+      <w:r>
+        <w:rPr>
+          <w:rFonts w:ascii="Arial" w:hAnsi="Arial" w:cs="Arial"/>
+          <w:color w:val="202020"/>
+          <w:shd w:val="clear" w:color="auto" w:fill="FFFFFF"/>
+          <w:lang w:val="en-IE"/>
+        </w:rPr>
+        <w:t>StreaMe</w:t>
+      </w:r>
+      <w:proofErr w:type="spellEnd"/>
+      <w:r>
+        <w:rPr>
+          <w:rFonts w:ascii="Arial" w:hAnsi="Arial" w:cs="Arial"/>
+          <w:color w:val="202020"/>
+          <w:shd w:val="clear" w:color="auto" w:fill="FFFFFF"/>
+          <w:lang w:val="en-IE"/>
+        </w:rPr>
+        <w:t xml:space="preserve">, but the best advantage is that it is highly configurable. Indeed, with </w:t>
+      </w:r>
+      <w:proofErr w:type="spellStart"/>
+      <w:r>
+        <w:rPr>
+          <w:rFonts w:ascii="Arial" w:hAnsi="Arial" w:cs="Arial"/>
+          <w:color w:val="202020"/>
+          <w:shd w:val="clear" w:color="auto" w:fill="FFFFFF"/>
+          <w:lang w:val="en-IE"/>
+        </w:rPr>
+        <w:t>FFmpeg</w:t>
+      </w:r>
+      <w:proofErr w:type="spellEnd"/>
+      <w:r>
+        <w:rPr>
+          <w:rFonts w:ascii="Arial" w:hAnsi="Arial" w:cs="Arial"/>
+          <w:color w:val="202020"/>
+          <w:shd w:val="clear" w:color="auto" w:fill="FFFFFF"/>
+          <w:lang w:val="en-IE"/>
+        </w:rPr>
+        <w:t xml:space="preserve"> </w:t>
+      </w:r>
+      <w:proofErr w:type="spellStart"/>
+      <w:r>
+        <w:rPr>
+          <w:rFonts w:ascii="Arial" w:hAnsi="Arial" w:cs="Arial"/>
+          <w:color w:val="202020"/>
+          <w:shd w:val="clear" w:color="auto" w:fill="FFFFFF"/>
+          <w:lang w:val="en-IE"/>
+        </w:rPr>
+        <w:t>StreaMe</w:t>
+      </w:r>
+      <w:proofErr w:type="spellEnd"/>
+      <w:r>
+        <w:rPr>
+          <w:rFonts w:ascii="Arial" w:hAnsi="Arial" w:cs="Arial"/>
+          <w:color w:val="202020"/>
+          <w:shd w:val="clear" w:color="auto" w:fill="FFFFFF"/>
+          <w:lang w:val="en-IE"/>
+        </w:rPr>
+        <w:t xml:space="preserve"> is able to specify the resolution desired, the quality of the audio and video render, the number of frames per seconds, the audio and video encoder…</w:t>
+      </w:r>
+    </w:p>
+    <w:p>
+      <w:pPr>
+        <w:ind w:left="1416" w:firstLine="708"/>
+        <w:rPr>
+          <w:rFonts w:ascii="Arial" w:hAnsi="Arial" w:cs="Arial"/>
+          <w:lang w:val="en-IE"/>
+        </w:rPr>
+      </w:pPr>
+      <w:bookmarkStart w:id="93" w:name="_GoBack"/>
+      <w:bookmarkEnd w:id="93"/>
+    </w:p>
+    <w:p>
+      <w:pPr>
         <w:pStyle w:val="Titre3"/>
         <w:rPr>
           <w:lang w:val="en-IE"/>
         </w:rPr>
       </w:pPr>
-      <w:bookmarkStart w:id="93" w:name="_Toc353291035"/>
-      <w:r>
-        <w:rPr>
-          <w:lang w:val="en-IE"/>
-        </w:rPr>
+      <w:bookmarkStart w:id="94" w:name="_Toc353291035"/>
+      <w:r>
+        <w:rPr>
+          <w:lang w:val="en-IE"/>
+        </w:rPr>
+        <w:lastRenderedPageBreak/>
         <w:t>Broadcasting Platforms</w:t>
       </w:r>
-      <w:bookmarkEnd w:id="93"/>
+      <w:bookmarkEnd w:id="94"/>
     </w:p>
     <w:p>
       <w:pPr>
         <w:pStyle w:val="Titre2"/>
       </w:pPr>
-      <w:bookmarkStart w:id="94" w:name="_Toc353291036"/>
+      <w:bookmarkStart w:id="95" w:name="_Toc353291036"/>
       <w:r>
         <w:t>Prototype Implementation</w:t>
       </w:r>
-      <w:bookmarkEnd w:id="94"/>
+      <w:bookmarkEnd w:id="95"/>
     </w:p>
     <w:p>
       <w:pPr>
@@ -16554,14 +18109,14 @@
           <w:lang w:val="en-IE"/>
         </w:rPr>
       </w:pPr>
-      <w:bookmarkStart w:id="95" w:name="_Toc353291037"/>
+      <w:bookmarkStart w:id="96" w:name="_Toc353291037"/>
       <w:r>
         <w:rPr>
           <w:lang w:val="en-IE"/>
         </w:rPr>
         <w:t>User Interface</w:t>
       </w:r>
-      <w:bookmarkEnd w:id="95"/>
+      <w:bookmarkEnd w:id="96"/>
     </w:p>
     <w:p>
       <w:pPr>
@@ -16570,14 +18125,14 @@
           <w:lang w:val="en-IE"/>
         </w:rPr>
       </w:pPr>
-      <w:bookmarkStart w:id="96" w:name="_Toc353291038"/>
+      <w:bookmarkStart w:id="97" w:name="_Toc353291038"/>
       <w:r>
         <w:rPr>
           <w:lang w:val="en-IE"/>
         </w:rPr>
         <w:t>Project File</w:t>
       </w:r>
-      <w:bookmarkEnd w:id="96"/>
+      <w:bookmarkEnd w:id="97"/>
     </w:p>
     <w:p>
       <w:pPr>
@@ -16682,14 +18237,7 @@
         <w:rPr>
           <w:lang w:val="en-GB"/>
         </w:rPr>
-        <w:t xml:space="preserve">). This file type helps the user when </w:t>
-      </w:r>
-      <w:r>
-        <w:rPr>
-          <w:lang w:val="en-GB"/>
-        </w:rPr>
-        <w:lastRenderedPageBreak/>
-        <w:t xml:space="preserve">this one wants to open a project file because it allows filtering the files by this extension easily. </w:t>
+        <w:t xml:space="preserve">). This file type helps the user when this one wants to open a project file because it allows filtering the files by this extension easily. </w:t>
       </w:r>
     </w:p>
     <w:p>
@@ -16783,7 +18331,7 @@
           <w:lang w:val="en-GB"/>
         </w:rPr>
       </w:pPr>
-      <w:bookmarkStart w:id="97" w:name="_Toc353291078"/>
+      <w:bookmarkStart w:id="98" w:name="_Toc353291078"/>
       <w:r>
         <w:rPr>
           <w:lang w:val="en-IE"/>
@@ -16818,7 +18366,7 @@
         </w:rPr>
         <w:t xml:space="preserve"> Example of project file</w:t>
       </w:r>
-      <w:bookmarkEnd w:id="97"/>
+      <w:bookmarkEnd w:id="98"/>
     </w:p>
     <w:p>
       <w:pPr>
@@ -16845,6 +18393,7 @@
           <w:noProof/>
           <w:lang w:val="en-IE" w:eastAsia="en-IE"/>
         </w:rPr>
+        <w:lastRenderedPageBreak/>
         <w:drawing>
           <wp:inline distT="0" distB="0" distL="0" distR="0" wp14:anchorId="62219D7A" wp14:editId="3EA3338D">
             <wp:extent cx="4914900" cy="199911"/>
@@ -17082,7 +18631,6 @@
           <w:noProof/>
           <w:lang w:val="en-GB" w:eastAsia="fr-BE"/>
         </w:rPr>
-        <w:lastRenderedPageBreak/>
         <w:t>This part of the project file define each used source with his name as it apear into the software and the type of the source.</w:t>
       </w:r>
     </w:p>
@@ -17244,14 +18792,14 @@
           <w:lang w:val="en-IE"/>
         </w:rPr>
       </w:pPr>
-      <w:bookmarkStart w:id="98" w:name="_Toc353291039"/>
+      <w:bookmarkStart w:id="99" w:name="_Toc353291039"/>
       <w:r>
         <w:rPr>
           <w:lang w:val="en-IE"/>
         </w:rPr>
         <w:t>Video Capture</w:t>
       </w:r>
-      <w:bookmarkEnd w:id="98"/>
+      <w:bookmarkEnd w:id="99"/>
     </w:p>
     <w:p>
       <w:pPr>
@@ -17260,14 +18808,14 @@
           <w:lang w:val="en-IE"/>
         </w:rPr>
       </w:pPr>
-      <w:bookmarkStart w:id="99" w:name="_Toc353291040"/>
+      <w:bookmarkStart w:id="100" w:name="_Toc353291040"/>
       <w:r>
         <w:rPr>
           <w:lang w:val="en-IE"/>
         </w:rPr>
         <w:t>Video Broadcast</w:t>
       </w:r>
-      <w:bookmarkEnd w:id="99"/>
+      <w:bookmarkEnd w:id="100"/>
     </w:p>
     <w:p>
       <w:pPr>
@@ -17276,14 +18824,14 @@
           <w:lang w:val="en-IE"/>
         </w:rPr>
       </w:pPr>
-      <w:bookmarkStart w:id="100" w:name="_Toc353291041"/>
+      <w:bookmarkStart w:id="101" w:name="_Toc353291041"/>
       <w:r>
         <w:rPr>
           <w:lang w:val="en-IE"/>
         </w:rPr>
         <w:t>Video Display</w:t>
       </w:r>
-      <w:bookmarkEnd w:id="100"/>
+      <w:bookmarkEnd w:id="101"/>
     </w:p>
     <w:p>
       <w:pPr>
@@ -17310,6 +18858,7 @@
         <w:rPr>
           <w:lang w:val="en-IE"/>
         </w:rPr>
+        <w:lastRenderedPageBreak/>
         <w:t xml:space="preserve">To display the video, a video file is created by </w:t>
       </w:r>
       <w:proofErr w:type="spellStart"/>
@@ -18322,14 +19871,7 @@
         <w:rPr>
           <w:lang w:val="en-IE"/>
         </w:rPr>
-        <w:t xml:space="preserve">It will be very easy to play a completed and finished video file in our player, but the </w:t>
-      </w:r>
-      <w:r>
-        <w:rPr>
-          <w:lang w:val="en-IE"/>
-        </w:rPr>
-        <w:lastRenderedPageBreak/>
-        <w:t>problem is that, because we are capturing the video and we want to display it with a small delay we need to play the file before it’s finished.</w:t>
+        <w:t>It will be very easy to play a completed and finished video file in our player, but the problem is that, because we are capturing the video and we want to display it with a small delay we need to play the file before it’s finished.</w:t>
       </w:r>
     </w:p>
     <w:p>
@@ -19181,16 +20723,11 @@
       <w:pPr>
         <w:pStyle w:val="Titre2"/>
       </w:pPr>
-      <w:bookmarkStart w:id="101" w:name="_Toc353291042"/>
-      <w:r>
-        <w:t>Linux Implementat</w:t>
-      </w:r>
-      <w:bookmarkStart w:id="102" w:name="_GoBack"/>
+      <w:bookmarkStart w:id="102" w:name="_Toc353291042"/>
+      <w:r>
+        <w:t>Linux Implementation</w:t>
+      </w:r>
       <w:bookmarkEnd w:id="102"/>
-      <w:r>
-        <w:t>ion</w:t>
-      </w:r>
-      <w:bookmarkEnd w:id="101"/>
     </w:p>
     <w:p>
       <w:pPr>
@@ -19220,6 +20757,7 @@
       </w:pPr>
       <w:bookmarkStart w:id="103" w:name="_Toc353291043"/>
       <w:r>
+        <w:lastRenderedPageBreak/>
         <w:t xml:space="preserve">Installer on </w:t>
       </w:r>
       <w:r>
@@ -19543,7 +21081,7 @@
                               <w:sz w:val="32"/>
                               <w:szCs w:val="40"/>
                             </w:rPr>
-                            <w:t>30</w:t>
+                            <w:t>28</w:t>
                           </w:r>
                           <w:r>
                             <w:rPr>
@@ -19630,7 +21168,7 @@
                         <w:sz w:val="32"/>
                         <w:szCs w:val="40"/>
                       </w:rPr>
-                      <w:t>30</w:t>
+                      <w:t>28</w:t>
                     </w:r>
                     <w:r>
                       <w:rPr>
@@ -19749,6 +21287,65 @@
       </w:pPr>
       <w:r>
         <w:continuationSeparator/>
+      </w:r>
+    </w:p>
+  </w:footnote>
+  <w:footnote w:id="1">
+    <w:p>
+      <w:pPr>
+        <w:pStyle w:val="Notedebasdepage"/>
+      </w:pPr>
+      <w:r>
+        <w:rPr>
+          <w:rStyle w:val="Appelnotedebasdep"/>
+        </w:rPr>
+        <w:footnoteRef/>
+      </w:r>
+      <w:r>
+        <w:t xml:space="preserve"> Ffmpeg.org</w:t>
+      </w:r>
+    </w:p>
+  </w:footnote>
+  <w:footnote w:id="2">
+    <w:p>
+      <w:pPr>
+        <w:pStyle w:val="Notedebasdepage"/>
+      </w:pPr>
+      <w:r>
+        <w:rPr>
+          <w:rStyle w:val="Appelnotedebasdep"/>
+        </w:rPr>
+        <w:footnoteRef/>
+      </w:r>
+      <w:r>
+        <w:t xml:space="preserve"> Libav.org</w:t>
+      </w:r>
+    </w:p>
+  </w:footnote>
+  <w:footnote w:id="3">
+    <w:p>
+      <w:pPr>
+        <w:pStyle w:val="Notedebasdepage"/>
+      </w:pPr>
+      <w:r>
+        <w:rPr>
+          <w:rStyle w:val="Appelnotedebasdep"/>
+        </w:rPr>
+        <w:footnoteRef/>
+      </w:r>
+      <w:r>
+        <w:t xml:space="preserve"> </w:t>
+      </w:r>
+      <w:r>
+        <w:t>adobe.com/</w:t>
+      </w:r>
+      <w:proofErr w:type="spellStart"/>
+      <w:r>
+        <w:t>devnet</w:t>
+      </w:r>
+      <w:proofErr w:type="spellEnd"/>
+      <w:r>
+        <w:t>/rtmp.html</w:t>
       </w:r>
     </w:p>
   </w:footnote>
@@ -21757,7 +23354,6 @@
     <w:name w:val="Normal (Web)"/>
     <w:basedOn w:val="Normal"/>
     <w:uiPriority w:val="99"/>
-    <w:semiHidden/>
     <w:unhideWhenUsed/>
     <w:rsid w:val="00D84120"/>
     <w:pPr>
@@ -22146,6 +23742,89 @@
       <w:sz w:val="20"/>
       <w:szCs w:val="20"/>
       <w:lang w:val="en-IE" w:eastAsia="en-IE"/>
+    </w:rPr>
+  </w:style>
+  <w:style w:type="character" w:customStyle="1" w:styleId="apple-tab-span">
+    <w:name w:val="apple-tab-span"/>
+    <w:basedOn w:val="Policepardfaut"/>
+    <w:rsid w:val="00140195"/>
+  </w:style>
+  <w:style w:type="paragraph" w:styleId="Notedefin">
+    <w:name w:val="endnote text"/>
+    <w:basedOn w:val="Normal"/>
+    <w:link w:val="NotedefinCar"/>
+    <w:uiPriority w:val="99"/>
+    <w:semiHidden/>
+    <w:unhideWhenUsed/>
+    <w:rsid w:val="005C1F0F"/>
+    <w:pPr>
+      <w:spacing w:after="0" w:line="240" w:lineRule="auto"/>
+    </w:pPr>
+    <w:rPr>
+      <w:sz w:val="20"/>
+      <w:szCs w:val="20"/>
+    </w:rPr>
+  </w:style>
+  <w:style w:type="character" w:customStyle="1" w:styleId="NotedefinCar">
+    <w:name w:val="Note de fin Car"/>
+    <w:basedOn w:val="Policepardfaut"/>
+    <w:link w:val="Notedefin"/>
+    <w:uiPriority w:val="99"/>
+    <w:semiHidden/>
+    <w:rsid w:val="005C1F0F"/>
+    <w:rPr>
+      <w:sz w:val="20"/>
+      <w:szCs w:val="20"/>
+    </w:rPr>
+  </w:style>
+  <w:style w:type="character" w:styleId="Appeldenotedefin">
+    <w:name w:val="endnote reference"/>
+    <w:basedOn w:val="Policepardfaut"/>
+    <w:uiPriority w:val="99"/>
+    <w:semiHidden/>
+    <w:unhideWhenUsed/>
+    <w:rsid w:val="005C1F0F"/>
+    <w:rPr>
+      <w:vertAlign w:val="superscript"/>
+    </w:rPr>
+  </w:style>
+  <w:style w:type="paragraph" w:styleId="Notedebasdepage">
+    <w:name w:val="footnote text"/>
+    <w:basedOn w:val="Normal"/>
+    <w:link w:val="NotedebasdepageCar"/>
+    <w:uiPriority w:val="99"/>
+    <w:semiHidden/>
+    <w:unhideWhenUsed/>
+    <w:rsid w:val="005C1F0F"/>
+    <w:pPr>
+      <w:spacing w:after="0" w:line="240" w:lineRule="auto"/>
+    </w:pPr>
+    <w:rPr>
+      <w:sz w:val="20"/>
+      <w:szCs w:val="20"/>
+    </w:rPr>
+  </w:style>
+  <w:style w:type="character" w:customStyle="1" w:styleId="NotedebasdepageCar">
+    <w:name w:val="Note de bas de page Car"/>
+    <w:basedOn w:val="Policepardfaut"/>
+    <w:link w:val="Notedebasdepage"/>
+    <w:uiPriority w:val="99"/>
+    <w:semiHidden/>
+    <w:rsid w:val="005C1F0F"/>
+    <w:rPr>
+      <w:sz w:val="20"/>
+      <w:szCs w:val="20"/>
+    </w:rPr>
+  </w:style>
+  <w:style w:type="character" w:styleId="Appelnotedebasdep">
+    <w:name w:val="footnote reference"/>
+    <w:basedOn w:val="Policepardfaut"/>
+    <w:uiPriority w:val="99"/>
+    <w:semiHidden/>
+    <w:unhideWhenUsed/>
+    <w:rsid w:val="005C1F0F"/>
+    <w:rPr>
+      <w:vertAlign w:val="superscript"/>
     </w:rPr>
   </w:style>
 </w:styles>
@@ -22955,7 +24634,6 @@
     <w:name w:val="Normal (Web)"/>
     <w:basedOn w:val="Normal"/>
     <w:uiPriority w:val="99"/>
-    <w:semiHidden/>
     <w:unhideWhenUsed/>
     <w:rsid w:val="00D84120"/>
     <w:pPr>
@@ -23346,44 +25024,94 @@
       <w:lang w:val="en-IE" w:eastAsia="en-IE"/>
     </w:rPr>
   </w:style>
+  <w:style w:type="character" w:customStyle="1" w:styleId="apple-tab-span">
+    <w:name w:val="apple-tab-span"/>
+    <w:basedOn w:val="Policepardfaut"/>
+    <w:rsid w:val="00140195"/>
+  </w:style>
+  <w:style w:type="paragraph" w:styleId="Notedefin">
+    <w:name w:val="endnote text"/>
+    <w:basedOn w:val="Normal"/>
+    <w:link w:val="NotedefinCar"/>
+    <w:uiPriority w:val="99"/>
+    <w:semiHidden/>
+    <w:unhideWhenUsed/>
+    <w:rsid w:val="005C1F0F"/>
+    <w:pPr>
+      <w:spacing w:after="0" w:line="240" w:lineRule="auto"/>
+    </w:pPr>
+    <w:rPr>
+      <w:sz w:val="20"/>
+      <w:szCs w:val="20"/>
+    </w:rPr>
+  </w:style>
+  <w:style w:type="character" w:customStyle="1" w:styleId="NotedefinCar">
+    <w:name w:val="Note de fin Car"/>
+    <w:basedOn w:val="Policepardfaut"/>
+    <w:link w:val="Notedefin"/>
+    <w:uiPriority w:val="99"/>
+    <w:semiHidden/>
+    <w:rsid w:val="005C1F0F"/>
+    <w:rPr>
+      <w:sz w:val="20"/>
+      <w:szCs w:val="20"/>
+    </w:rPr>
+  </w:style>
+  <w:style w:type="character" w:styleId="Appeldenotedefin">
+    <w:name w:val="endnote reference"/>
+    <w:basedOn w:val="Policepardfaut"/>
+    <w:uiPriority w:val="99"/>
+    <w:semiHidden/>
+    <w:unhideWhenUsed/>
+    <w:rsid w:val="005C1F0F"/>
+    <w:rPr>
+      <w:vertAlign w:val="superscript"/>
+    </w:rPr>
+  </w:style>
+  <w:style w:type="paragraph" w:styleId="Notedebasdepage">
+    <w:name w:val="footnote text"/>
+    <w:basedOn w:val="Normal"/>
+    <w:link w:val="NotedebasdepageCar"/>
+    <w:uiPriority w:val="99"/>
+    <w:semiHidden/>
+    <w:unhideWhenUsed/>
+    <w:rsid w:val="005C1F0F"/>
+    <w:pPr>
+      <w:spacing w:after="0" w:line="240" w:lineRule="auto"/>
+    </w:pPr>
+    <w:rPr>
+      <w:sz w:val="20"/>
+      <w:szCs w:val="20"/>
+    </w:rPr>
+  </w:style>
+  <w:style w:type="character" w:customStyle="1" w:styleId="NotedebasdepageCar">
+    <w:name w:val="Note de bas de page Car"/>
+    <w:basedOn w:val="Policepardfaut"/>
+    <w:link w:val="Notedebasdepage"/>
+    <w:uiPriority w:val="99"/>
+    <w:semiHidden/>
+    <w:rsid w:val="005C1F0F"/>
+    <w:rPr>
+      <w:sz w:val="20"/>
+      <w:szCs w:val="20"/>
+    </w:rPr>
+  </w:style>
+  <w:style w:type="character" w:styleId="Appelnotedebasdep">
+    <w:name w:val="footnote reference"/>
+    <w:basedOn w:val="Policepardfaut"/>
+    <w:uiPriority w:val="99"/>
+    <w:semiHidden/>
+    <w:unhideWhenUsed/>
+    <w:rsid w:val="005C1F0F"/>
+    <w:rPr>
+      <w:vertAlign w:val="superscript"/>
+    </w:rPr>
+  </w:style>
 </w:styles>
 </file>
 
 <file path=word/glossary/document.xml><?xml version="1.0" encoding="utf-8"?>
-<w:glossaryDocument xmlns:wpc="http://schemas.microsoft.com/office/word/2010/wordprocessingCanvas" xmlns:mc="http://schemas.openxmlformats.org/markup-compatibility/2006" xmlns:o="urn:schemas-microsoft-com:office:office" xmlns:r="http://schemas.openxmlformats.org/officeDocument/2006/relationships" xmlns:m="http://schemas.openxmlformats.org/officeDocument/2006/math" xmlns:v="urn:schemas-microsoft-com:vml" xmlns:wp14="http://schemas.microsoft.com/office/word/2010/wordprocessingDrawing" xmlns:wp="http://schemas.openxmlformats.org/drawingml/2006/wordprocessingDrawing" xmlns:w10="urn:schemas-microsoft-com:office:word" xmlns:w="http://schemas.openxmlformats.org/wordprocessingml/2006/main" xmlns:w14="http://schemas.microsoft.com/office/word/2010/wordml" xmlns:wpg="http://schemas.microsoft.com/office/word/2010/wordprocessingGroup" xmlns:wpi="http://schemas.microsoft.com/office/word/2010/wordprocessingInk" xmlns:wne="http://schemas.microsoft.com/office/word/2006/wordml" xmlns:wps="http://schemas.microsoft.com/office/word/2010/wordprocessingShape" mc:Ignorable="w14 wp14">
-  <w:docParts>
-    <w:docPart>
-      <w:docPartPr>
-        <w:name w:val="8D47991A5DC149259320D13C02B98B4B"/>
-        <w:category>
-          <w:name w:val="Général"/>
-          <w:gallery w:val="placeholder"/>
-        </w:category>
-        <w:types>
-          <w:type w:val="bbPlcHdr"/>
-        </w:types>
-        <w:behaviors>
-          <w:behavior w:val="content"/>
-        </w:behaviors>
-        <w:guid w:val="{F888E01E-6E8D-468C-BF99-50738DE8C313}"/>
-      </w:docPartPr>
-      <w:docPartBody>
-        <w:p>
-          <w:pPr>
-            <w:pStyle w:val="8D47991A5DC149259320D13C02B98B4B"/>
-          </w:pPr>
-          <w:r>
-            <w:rPr>
-              <w:rFonts w:asciiTheme="majorHAnsi" w:eastAsiaTheme="majorEastAsia" w:hAnsiTheme="majorHAnsi" w:cstheme="majorBidi"/>
-              <w:caps/>
-            </w:rPr>
-            <w:t>[Nom de la société]</w:t>
-          </w:r>
-        </w:p>
-      </w:docPartBody>
-    </w:docPart>
-  </w:docParts>
-</w:glossaryDocument>
+<w:glossaryDocument xmlns:wpc="http://schemas.microsoft.com/office/word/2010/wordprocessingCanvas" xmlns:mc="http://schemas.openxmlformats.org/markup-compatibility/2006" xmlns:o="urn:schemas-microsoft-com:office:office" xmlns:r="http://schemas.openxmlformats.org/officeDocument/2006/relationships" xmlns:m="http://schemas.openxmlformats.org/officeDocument/2006/math" xmlns:v="urn:schemas-microsoft-com:vml" xmlns:wp14="http://schemas.microsoft.com/office/word/2010/wordprocessingDrawing" xmlns:wp="http://schemas.openxmlformats.org/drawingml/2006/wordprocessingDrawing" xmlns:w10="urn:schemas-microsoft-com:office:word" xmlns:w="http://schemas.openxmlformats.org/wordprocessingml/2006/main" xmlns:w14="http://schemas.microsoft.com/office/word/2010/wordml" xmlns:wpg="http://schemas.microsoft.com/office/word/2010/wordprocessingGroup" xmlns:wpi="http://schemas.microsoft.com/office/word/2010/wordprocessingInk" xmlns:wne="http://schemas.microsoft.com/office/word/2006/wordml" xmlns:wps="http://schemas.microsoft.com/office/word/2010/wordprocessingShape" mc:Ignorable="w14 wp14"/>
 </file>
 
 <file path=word/glossary/fontTable.xml><?xml version="1.0" encoding="utf-8"?>
@@ -23460,6 +25188,7 @@
     <w:rsid w:val="00534F89"/>
     <w:rsid w:val="007056F6"/>
     <w:rsid w:val="00866497"/>
+    <w:rsid w:val="008B584C"/>
     <w:rsid w:val="00A979BA"/>
     <w:rsid w:val="00BD62F6"/>
   </w:rsids>
@@ -24267,7 +25996,7 @@
 </file>
 
 <file path=customXml/itemProps2.xml><?xml version="1.0" encoding="utf-8"?>
-<ds:datastoreItem xmlns:ds="http://schemas.openxmlformats.org/officeDocument/2006/customXml" ds:itemID="{0A5A0921-5D30-491D-B8F4-5AE9BE53F3A8}">
+<ds:datastoreItem xmlns:ds="http://schemas.openxmlformats.org/officeDocument/2006/customXml" ds:itemID="{DD0A07F7-BB5D-435F-8C2C-D01F137F235E}">
   <ds:schemaRefs>
     <ds:schemaRef ds:uri="http://schemas.openxmlformats.org/officeDocument/2006/bibliography"/>
   </ds:schemaRefs>

</xml_diff>